<commit_message>
Split Utils class / added method to handle bold text
</commit_message>
<xml_diff>
--- a/scripts/DDP123001.docx
+++ b/scripts/DDP123001.docx
@@ -184,21 +184,16 @@
       </w:pPr>
       <w:r>
         <w:rPr>
-          <w:lang w:val="en-US"/>
-        </w:rPr>
-        <w:t xml:space="preserve">We </w:t>
-      </w:r>
-      <w:r>
-        <w:rPr>
-          <w:lang w:val="en-US"/>
-        </w:rPr>
-        <w:t xml:space="preserve">regularly </w:t>
-      </w:r>
-      <w:r>
-        <w:rPr>
-          <w:lang w:val="en-US"/>
-        </w:rPr>
-        <w:t>collaborate with other functions</w:t>
+          <w:b/>
+          <w:lang w:val="en-US"/>
+        </w:rPr>
+        <w:t>We regularly collaborate</w:t>
+      </w:r>
+      <w:r>
+        <w:rPr>
+          <w:lang w:val="en-US"/>
+        </w:rPr>
+        <w:t xml:space="preserve"> with other functions</w:t>
       </w:r>
       <w:r>
         <w:rPr>
@@ -231,6 +226,8 @@
           <w:lang w:val="en-US"/>
         </w:rPr>
       </w:pPr>
+      <w:bookmarkStart w:id="1" w:name="_GoBack"/>
+      <w:bookmarkEnd w:id="1"/>
     </w:p>
     <w:p>
       <w:pPr>
@@ -1428,8 +1425,6 @@
         </w:rPr>
         <w:t xml:space="preserve">INCORRECT AUDIO FEEDBACK </w:t>
       </w:r>
-      <w:bookmarkStart w:id="1" w:name="_GoBack"/>
-      <w:bookmarkEnd w:id="1"/>
     </w:p>
     <w:p>
       <w:pPr>

</xml_diff>

<commit_message>
Version without bold tags
</commit_message>
<xml_diff>
--- a/scripts/DDP123001.docx
+++ b/scripts/DDP123001.docx
@@ -193,13 +193,51 @@
         <w:rPr>
           <w:lang w:val="en-US"/>
         </w:rPr>
-        <w:t xml:space="preserve"> with other functions</w:t>
-      </w:r>
-      <w:r>
-        <w:rPr>
-          <w:lang w:val="en-US"/>
-        </w:rPr>
-        <w:t xml:space="preserve"> and our colleagues across RDQ</w:t>
+        <w:t xml:space="preserve"> with other </w:t>
+      </w:r>
+      <w:del w:id="1" w:author="Adam Boothroyd" w:date="2016-11-14T20:37:00Z">
+        <w:r>
+          <w:rPr>
+            <w:lang w:val="en-US"/>
+          </w:rPr>
+          <w:delText>functions</w:delText>
+        </w:r>
+        <w:r>
+          <w:rPr>
+            <w:lang w:val="en-US"/>
+          </w:rPr>
+          <w:delText xml:space="preserve"> </w:delText>
+        </w:r>
+      </w:del>
+      <w:ins w:id="2" w:author="Adam Boothroyd" w:date="2016-11-14T20:37:00Z">
+        <w:r>
+          <w:rPr>
+            <w:b/>
+            <w:lang w:val="en-US"/>
+          </w:rPr>
+          <w:t>bold tracked change</w:t>
+        </w:r>
+        <w:bookmarkStart w:id="3" w:name="_GoBack"/>
+        <w:bookmarkEnd w:id="3"/>
+        <w:r>
+          <w:rPr>
+            <w:lang w:val="en-US"/>
+          </w:rPr>
+          <w:t xml:space="preserve"> </w:t>
+        </w:r>
+      </w:ins>
+      <w:r>
+        <w:rPr>
+          <w:lang w:val="en-US"/>
+        </w:rPr>
+        <w:t xml:space="preserve">and our colleagues across </w:t>
+      </w:r>
+      <w:r>
+        <w:rPr>
+          <w:b/>
+          <w:lang w:val="en-US"/>
+        </w:rPr>
+        <w:t>RDQ</w:t>
       </w:r>
       <w:r>
         <w:rPr>
@@ -226,8 +264,6 @@
           <w:lang w:val="en-US"/>
         </w:rPr>
       </w:pPr>
-      <w:bookmarkStart w:id="1" w:name="_GoBack"/>
-      <w:bookmarkEnd w:id="1"/>
     </w:p>
     <w:p>
       <w:pPr>
@@ -307,7 +343,14 @@
         <w:rPr>
           <w:lang w:val="en-US"/>
         </w:rPr>
-        <w:t>Drag each function</w:t>
+        <w:t xml:space="preserve">Drag </w:t>
+      </w:r>
+      <w:r>
+        <w:rPr>
+          <w:b/>
+          <w:lang w:val="en-US"/>
+        </w:rPr>
+        <w:t>each function</w:t>
       </w:r>
       <w:r>
         <w:rPr>
@@ -337,7 +380,20 @@
         <w:rPr>
           <w:lang w:val="en-US"/>
         </w:rPr>
-        <w:t xml:space="preserve">. When you're </w:t>
+        <w:t xml:space="preserve">. </w:t>
+      </w:r>
+      <w:r>
+        <w:rPr>
+          <w:b/>
+          <w:lang w:val="en-US"/>
+        </w:rPr>
+        <w:t>When</w:t>
+      </w:r>
+      <w:r>
+        <w:rPr>
+          <w:lang w:val="en-US"/>
+        </w:rPr>
+        <w:t xml:space="preserve"> you're </w:t>
       </w:r>
       <w:r>
         <w:rPr>
@@ -1609,6 +1665,14 @@
     </w:sectPr>
   </w:body>
 </w:document>
+</file>
+
+<file path=word/people.xml><?xml version="1.0" encoding="utf-8"?>
+<w15:people xmlns:wpc="http://schemas.microsoft.com/office/word/2010/wordprocessingCanvas" xmlns:mc="http://schemas.openxmlformats.org/markup-compatibility/2006" xmlns:o="urn:schemas-microsoft-com:office:office" xmlns:r="http://schemas.openxmlformats.org/officeDocument/2006/relationships" xmlns:m="http://schemas.openxmlformats.org/officeDocument/2006/math" xmlns:v="urn:schemas-microsoft-com:vml" xmlns:wp14="http://schemas.microsoft.com/office/word/2010/wordprocessingDrawing" xmlns:wp="http://schemas.openxmlformats.org/drawingml/2006/wordprocessingDrawing" xmlns:w10="urn:schemas-microsoft-com:office:word" xmlns:w="http://schemas.openxmlformats.org/wordprocessingml/2006/main" xmlns:w14="http://schemas.microsoft.com/office/word/2010/wordml" xmlns:w15="http://schemas.microsoft.com/office/word/2012/wordml" xmlns:wpg="http://schemas.microsoft.com/office/word/2010/wordprocessingGroup" xmlns:wpi="http://schemas.microsoft.com/office/word/2010/wordprocessingInk" xmlns:wne="http://schemas.microsoft.com/office/word/2006/wordml" xmlns:wps="http://schemas.microsoft.com/office/word/2010/wordprocessingShape" mc:Ignorable="w14 w15 wp14">
+  <w15:person w15:author="Adam Boothroyd">
+    <w15:presenceInfo w15:providerId="Windows Live" w15:userId="5aba134f60a5805c"/>
+  </w15:person>
+</w15:people>
 </file>
 
 <file path=word/styles.xml><?xml version="1.0" encoding="utf-8"?>

</xml_diff>